<commit_message>
Finalize proposal for submission
</commit_message>
<xml_diff>
--- a/proposal.docx
+++ b/proposal.docx
@@ -1,6 +1,6 @@
 
 <file path=word/document.xml><?xml version="1.0" encoding="utf-8"?>
-<w:document xmlns:wpc="http://schemas.microsoft.com/office/word/2010/wordprocessingCanvas" xmlns:cx="http://schemas.microsoft.com/office/drawing/2014/chartex" xmlns:cx1="http://schemas.microsoft.com/office/drawing/2015/9/8/chartex" xmlns:cx2="http://schemas.microsoft.com/office/drawing/2015/10/21/chartex" xmlns:cx3="http://schemas.microsoft.com/office/drawing/2016/5/9/chartex" xmlns:cx4="http://schemas.microsoft.com/office/drawing/2016/5/10/chartex" xmlns:cx5="http://schemas.microsoft.com/office/drawing/2016/5/11/chartex" xmlns:cx6="http://schemas.microsoft.com/office/drawing/2016/5/12/chartex" xmlns:cx7="http://schemas.microsoft.com/office/drawing/2016/5/13/chartex" xmlns:cx8="http://schemas.microsoft.com/office/drawing/2016/5/14/chartex" xmlns:mc="http://schemas.openxmlformats.org/markup-compatibility/2006" xmlns:aink="http://schemas.microsoft.com/office/drawing/2016/ink" xmlns:am3d="http://schemas.microsoft.com/office/drawing/2017/model3d" xmlns:o="urn:schemas-microsoft-com:office:office" xmlns:r="http://schemas.openxmlformats.org/officeDocument/2006/relationships" xmlns:m="http://schemas.openxmlformats.org/officeDocument/2006/math" xmlns:v="urn:schemas-microsoft-com:vml" xmlns:wp14="http://schemas.microsoft.com/office/word/2010/wordprocessingDrawing" xmlns:wp="http://schemas.openxmlformats.org/drawingml/2006/wordprocessingDrawing" xmlns:w10="urn:schemas-microsoft-com:office:word" xmlns:w="http://schemas.openxmlformats.org/wordprocessingml/2006/main" xmlns:w14="http://schemas.microsoft.com/office/word/2010/wordml" xmlns:w15="http://schemas.microsoft.com/office/word/2012/wordml" xmlns:w16cid="http://schemas.microsoft.com/office/word/2016/wordml/cid" xmlns:w16se="http://schemas.microsoft.com/office/word/2015/wordml/symex" xmlns:wpg="http://schemas.microsoft.com/office/word/2010/wordprocessingGroup" xmlns:wpi="http://schemas.microsoft.com/office/word/2010/wordprocessingInk" xmlns:wne="http://schemas.microsoft.com/office/word/2006/wordml" xmlns:wps="http://schemas.microsoft.com/office/word/2010/wordprocessingShape" mc:Ignorable="w14 w15 w16se w16cid wp14">
+<w:document xmlns:wpc="http://schemas.microsoft.com/office/word/2010/wordprocessingCanvas" xmlns:cx="http://schemas.microsoft.com/office/drawing/2014/chartex" xmlns:cx1="http://schemas.microsoft.com/office/drawing/2015/9/8/chartex" xmlns:mc="http://schemas.openxmlformats.org/markup-compatibility/2006" xmlns:o="urn:schemas-microsoft-com:office:office" xmlns:r="http://schemas.openxmlformats.org/officeDocument/2006/relationships" xmlns:m="http://schemas.openxmlformats.org/officeDocument/2006/math" xmlns:v="urn:schemas-microsoft-com:vml" xmlns:wp14="http://schemas.microsoft.com/office/word/2010/wordprocessingDrawing" xmlns:wp="http://schemas.openxmlformats.org/drawingml/2006/wordprocessingDrawing" xmlns:w10="urn:schemas-microsoft-com:office:word" xmlns:w="http://schemas.openxmlformats.org/wordprocessingml/2006/main" xmlns:w14="http://schemas.microsoft.com/office/word/2010/wordml" xmlns:w15="http://schemas.microsoft.com/office/word/2012/wordml" xmlns:w16se="http://schemas.microsoft.com/office/word/2015/wordml/symex" xmlns:wpg="http://schemas.microsoft.com/office/word/2010/wordprocessingGroup" xmlns:wpi="http://schemas.microsoft.com/office/word/2010/wordprocessingInk" xmlns:wne="http://schemas.microsoft.com/office/word/2006/wordml" xmlns:wps="http://schemas.microsoft.com/office/word/2010/wordprocessingShape" mc:Ignorable="w14 w15 w16se wp14">
   <w:body>
     <w:p>
       <w:pPr>
@@ -96,7 +96,19 @@
         <w:rPr>
           <w:rFonts w:ascii="Times New Roman" w:hAnsi="Times New Roman" w:cs="Times New Roman"/>
         </w:rPr>
-        <w:t xml:space="preserve"> I was drawn towards mathematics. After a few modeling and statistics courses, I learned to use mathematics to model and solve problems. One of the problems I am interested in researching are </w:t>
+        <w:t xml:space="preserve"> I was drawn towards mathematics. After a few modeling and statistics courses, I learned to use mathematics to model and solve problems. I am interested in researching </w:t>
+      </w:r>
+      <w:r>
+        <w:rPr>
+          <w:rFonts w:ascii="Times New Roman" w:hAnsi="Times New Roman" w:cs="Times New Roman"/>
+        </w:rPr>
+        <w:t>is</w:t>
+      </w:r>
+      <w:r>
+        <w:rPr>
+          <w:rFonts w:ascii="Times New Roman" w:hAnsi="Times New Roman" w:cs="Times New Roman"/>
+        </w:rPr>
+        <w:t xml:space="preserve"> </w:t>
       </w:r>
       <w:r>
         <w:rPr>
@@ -622,6 +634,7 @@
         <w:rPr>
           <w:rFonts w:ascii="Times New Roman" w:hAnsi="Times New Roman" w:cs="Times New Roman"/>
         </w:rPr>
+        <w:lastRenderedPageBreak/>
         <w:t>Tools to generate and visualize data for these models will be created using available python packages such as NumPy, SciPy and Matplotlib.</w:t>
       </w:r>
     </w:p>
@@ -641,7 +654,6 @@
         <w:rPr>
           <w:rFonts w:ascii="Times New Roman" w:hAnsi="Times New Roman" w:cs="Times New Roman"/>
         </w:rPr>
-        <w:lastRenderedPageBreak/>
         <w:t>T</w:t>
       </w:r>
       <w:r>
@@ -1454,14 +1466,36 @@
         <w:rPr>
           <w:rFonts w:ascii="Times New Roman" w:hAnsi="Times New Roman" w:cs="Times New Roman"/>
         </w:rPr>
+        <w:t xml:space="preserve">thesis </w:t>
+      </w:r>
+      <w:bookmarkStart w:id="0" w:name="_GoBack"/>
+      <w:bookmarkEnd w:id="0"/>
+      <w:r>
+        <w:rPr>
+          <w:rFonts w:ascii="Times New Roman" w:hAnsi="Times New Roman" w:cs="Times New Roman"/>
+        </w:rPr>
         <w:t>p</w:t>
       </w:r>
       <w:r>
         <w:rPr>
           <w:rFonts w:ascii="Times New Roman" w:hAnsi="Times New Roman" w:cs="Times New Roman"/>
         </w:rPr>
-        <w:t>resentation to Dr. Chuck Anderson and TODO</w:t>
-      </w:r>
+        <w:t xml:space="preserve">resentation to Dr. Chuck Anderson and </w:t>
+      </w:r>
+      <w:r>
+        <w:rPr>
+          <w:rFonts w:ascii="Times New Roman" w:hAnsi="Times New Roman" w:cs="Times New Roman"/>
+        </w:rPr>
+        <w:t xml:space="preserve">Dr. Gerhard </w:t>
+      </w:r>
+      <w:proofErr w:type="spellStart"/>
+      <w:r>
+        <w:rPr>
+          <w:rFonts w:ascii="Times New Roman" w:hAnsi="Times New Roman" w:cs="Times New Roman"/>
+        </w:rPr>
+        <w:t>Dangelmayr</w:t>
+      </w:r>
+      <w:proofErr w:type="spellEnd"/>
     </w:p>
     <w:p>
       <w:pPr>
@@ -1529,15 +1563,8 @@
         <w:rPr>
           <w:rFonts w:ascii="Times New Roman" w:hAnsi="Times New Roman" w:cs="Times New Roman"/>
         </w:rPr>
-        <w:t>The final pro</w:t>
-      </w:r>
-      <w:bookmarkStart w:id="0" w:name="_GoBack"/>
-      <w:bookmarkEnd w:id="0"/>
-      <w:r>
-        <w:rPr>
-          <w:rFonts w:ascii="Times New Roman" w:hAnsi="Times New Roman" w:cs="Times New Roman"/>
-        </w:rPr>
-        <w:t xml:space="preserve">duct will be a Python module for analyzing chaotic dynamical systems and a </w:t>
+        <w:lastRenderedPageBreak/>
+        <w:t xml:space="preserve">The final product will be a Python module for analyzing chaotic dynamical systems and a </w:t>
       </w:r>
       <w:r>
         <w:rPr>
@@ -1549,14 +1576,7 @@
         <w:rPr>
           <w:rFonts w:ascii="Times New Roman" w:hAnsi="Times New Roman" w:cs="Times New Roman"/>
         </w:rPr>
-        <w:t xml:space="preserve">report evaluating how well deep learning techniques can model chaotic dynamical </w:t>
-      </w:r>
-      <w:r>
-        <w:rPr>
-          <w:rFonts w:ascii="Times New Roman" w:hAnsi="Times New Roman" w:cs="Times New Roman"/>
-        </w:rPr>
-        <w:lastRenderedPageBreak/>
-        <w:t xml:space="preserve">systems. The Python module will simulate three chaotic systems: the </w:t>
+        <w:t xml:space="preserve">report evaluating how well deep learning techniques can model chaotic dynamical systems. The Python module will simulate three chaotic systems: the </w:t>
       </w:r>
       <w:r>
         <w:rPr>
@@ -1594,7 +1614,7 @@
 </file>
 
 <file path=word/numbering.xml><?xml version="1.0" encoding="utf-8"?>
-<w:numbering xmlns:wpc="http://schemas.microsoft.com/office/word/2010/wordprocessingCanvas" xmlns:cx="http://schemas.microsoft.com/office/drawing/2014/chartex" xmlns:cx1="http://schemas.microsoft.com/office/drawing/2015/9/8/chartex" xmlns:cx2="http://schemas.microsoft.com/office/drawing/2015/10/21/chartex" xmlns:cx3="http://schemas.microsoft.com/office/drawing/2016/5/9/chartex" xmlns:cx4="http://schemas.microsoft.com/office/drawing/2016/5/10/chartex" xmlns:cx5="http://schemas.microsoft.com/office/drawing/2016/5/11/chartex" xmlns:cx6="http://schemas.microsoft.com/office/drawing/2016/5/12/chartex" xmlns:cx7="http://schemas.microsoft.com/office/drawing/2016/5/13/chartex" xmlns:cx8="http://schemas.microsoft.com/office/drawing/2016/5/14/chartex" xmlns:mc="http://schemas.openxmlformats.org/markup-compatibility/2006" xmlns:aink="http://schemas.microsoft.com/office/drawing/2016/ink" xmlns:am3d="http://schemas.microsoft.com/office/drawing/2017/model3d" xmlns:o="urn:schemas-microsoft-com:office:office" xmlns:r="http://schemas.openxmlformats.org/officeDocument/2006/relationships" xmlns:m="http://schemas.openxmlformats.org/officeDocument/2006/math" xmlns:v="urn:schemas-microsoft-com:vml" xmlns:wp14="http://schemas.microsoft.com/office/word/2010/wordprocessingDrawing" xmlns:wp="http://schemas.openxmlformats.org/drawingml/2006/wordprocessingDrawing" xmlns:w10="urn:schemas-microsoft-com:office:word" xmlns:w="http://schemas.openxmlformats.org/wordprocessingml/2006/main" xmlns:w14="http://schemas.microsoft.com/office/word/2010/wordml" xmlns:w15="http://schemas.microsoft.com/office/word/2012/wordml" xmlns:w16cid="http://schemas.microsoft.com/office/word/2016/wordml/cid" xmlns:w16se="http://schemas.microsoft.com/office/word/2015/wordml/symex" xmlns:wpg="http://schemas.microsoft.com/office/word/2010/wordprocessingGroup" xmlns:wpi="http://schemas.microsoft.com/office/word/2010/wordprocessingInk" xmlns:wne="http://schemas.microsoft.com/office/word/2006/wordml" xmlns:wps="http://schemas.microsoft.com/office/word/2010/wordprocessingShape" mc:Ignorable="w14 w15 w16se w16cid wp14">
+<w:numbering xmlns:wpc="http://schemas.microsoft.com/office/word/2010/wordprocessingCanvas" xmlns:cx="http://schemas.microsoft.com/office/drawing/2014/chartex" xmlns:cx1="http://schemas.microsoft.com/office/drawing/2015/9/8/chartex" xmlns:mc="http://schemas.openxmlformats.org/markup-compatibility/2006" xmlns:o="urn:schemas-microsoft-com:office:office" xmlns:r="http://schemas.openxmlformats.org/officeDocument/2006/relationships" xmlns:m="http://schemas.openxmlformats.org/officeDocument/2006/math" xmlns:v="urn:schemas-microsoft-com:vml" xmlns:wp14="http://schemas.microsoft.com/office/word/2010/wordprocessingDrawing" xmlns:wp="http://schemas.openxmlformats.org/drawingml/2006/wordprocessingDrawing" xmlns:w10="urn:schemas-microsoft-com:office:word" xmlns:w="http://schemas.openxmlformats.org/wordprocessingml/2006/main" xmlns:w14="http://schemas.microsoft.com/office/word/2010/wordml" xmlns:w15="http://schemas.microsoft.com/office/word/2012/wordml" xmlns:w16se="http://schemas.microsoft.com/office/word/2015/wordml/symex" xmlns:wpg="http://schemas.microsoft.com/office/word/2010/wordprocessingGroup" xmlns:wpi="http://schemas.microsoft.com/office/word/2010/wordprocessingInk" xmlns:wne="http://schemas.microsoft.com/office/word/2006/wordml" xmlns:wps="http://schemas.microsoft.com/office/word/2010/wordprocessingShape" mc:Ignorable="w14 w15 w16se wp14">
   <w:abstractNum w:abstractNumId="0" w15:restartNumberingAfterBreak="0">
     <w:nsid w:val="20B92385"/>
     <w:multiLevelType w:val="hybridMultilevel"/>
@@ -2014,7 +2034,7 @@
 </file>
 
 <file path=word/styles.xml><?xml version="1.0" encoding="utf-8"?>
-<w:styles xmlns:mc="http://schemas.openxmlformats.org/markup-compatibility/2006" xmlns:r="http://schemas.openxmlformats.org/officeDocument/2006/relationships" xmlns:w="http://schemas.openxmlformats.org/wordprocessingml/2006/main" xmlns:w14="http://schemas.microsoft.com/office/word/2010/wordml" xmlns:w15="http://schemas.microsoft.com/office/word/2012/wordml" xmlns:w16cid="http://schemas.microsoft.com/office/word/2016/wordml/cid" xmlns:w16se="http://schemas.microsoft.com/office/word/2015/wordml/symex" mc:Ignorable="w14 w15 w16se w16cid">
+<w:styles xmlns:mc="http://schemas.openxmlformats.org/markup-compatibility/2006" xmlns:r="http://schemas.openxmlformats.org/officeDocument/2006/relationships" xmlns:w="http://schemas.openxmlformats.org/wordprocessingml/2006/main" xmlns:w14="http://schemas.microsoft.com/office/word/2010/wordml" xmlns:w15="http://schemas.microsoft.com/office/word/2012/wordml" xmlns:w16se="http://schemas.microsoft.com/office/word/2015/wordml/symex" mc:Ignorable="w14 w15 w16se">
   <w:docDefaults>
     <w:rPrDefault>
       <w:rPr>
@@ -2026,7 +2046,7 @@
     </w:rPrDefault>
     <w:pPrDefault/>
   </w:docDefaults>
-  <w:latentStyles w:defLockedState="0" w:defUIPriority="99" w:defSemiHidden="0" w:defUnhideWhenUsed="0" w:defQFormat="0" w:count="375">
+  <w:latentStyles w:defLockedState="0" w:defUIPriority="99" w:defSemiHidden="0" w:defUnhideWhenUsed="0" w:defQFormat="0" w:count="371">
     <w:lsdException w:name="Normal" w:uiPriority="0" w:qFormat="1"/>
     <w:lsdException w:name="heading 1" w:uiPriority="9" w:qFormat="1"/>
     <w:lsdException w:name="heading 2" w:semiHidden="1" w:uiPriority="9" w:unhideWhenUsed="1" w:qFormat="1"/>
@@ -2398,10 +2418,6 @@
     <w:lsdException w:name="List Table 5 Dark Accent 6" w:uiPriority="50"/>
     <w:lsdException w:name="List Table 6 Colorful Accent 6" w:uiPriority="51"/>
     <w:lsdException w:name="List Table 7 Colorful Accent 6" w:uiPriority="52"/>
-    <w:lsdException w:name="Mention" w:semiHidden="1" w:unhideWhenUsed="1"/>
-    <w:lsdException w:name="Smart Hyperlink" w:semiHidden="1" w:unhideWhenUsed="1"/>
-    <w:lsdException w:name="Hashtag" w:semiHidden="1" w:unhideWhenUsed="1"/>
-    <w:lsdException w:name="Unresolved Mention" w:semiHidden="1" w:unhideWhenUsed="1"/>
   </w:latentStyles>
   <w:style w:type="paragraph" w:default="1" w:styleId="Normal">
     <w:name w:val="Normal"/>
@@ -2535,7 +2551,7 @@
       <w:u w:val="single"/>
     </w:rPr>
   </w:style>
-  <w:style w:type="character" w:styleId="UnresolvedMention">
+  <w:style w:type="character" w:customStyle="1" w:styleId="UnresolvedMention">
     <w:name w:val="Unresolved Mention"/>
     <w:basedOn w:val="DefaultParagraphFont"/>
     <w:uiPriority w:val="99"/>
@@ -2850,7 +2866,7 @@
 </file>
 
 <file path=customXml/itemProps1.xml><?xml version="1.0" encoding="utf-8"?>
-<ds:datastoreItem xmlns:ds="http://schemas.openxmlformats.org/officeDocument/2006/customXml" ds:itemID="{7610060A-604B-BC42-B02E-0AEE01C15E42}">
+<ds:datastoreItem xmlns:ds="http://schemas.openxmlformats.org/officeDocument/2006/customXml" ds:itemID="{7DD60A18-CAA5-488D-9341-43BBC5DBB4EC}">
   <ds:schemaRefs>
     <ds:schemaRef ds:uri="http://schemas.openxmlformats.org/officeDocument/2006/bibliography"/>
   </ds:schemaRefs>

</xml_diff>